<commit_message>
chỉnh nhẹ câu cú, chưa xong
</commit_message>
<xml_diff>
--- a/TUAN 7.docx
+++ b/TUAN 7.docx
@@ -13559,7 +13559,148 @@
         <w:rPr>
           <w:u w:val="single"/>
         </w:rPr>
-        <w:t>khách hàng</w:t>
+        <w:t xml:space="preserve">khách hàng </w:t>
+      </w:r>
+    </w:p>
+    <w:p>
+      <w:pPr>
+        <w:ind w:firstLine="567"/>
+        <w:rPr>
+          <w:lang w:val="vi-VN"/>
+        </w:rPr>
+      </w:pPr>
+      <w:r>
+        <w:rPr>
+          <w:lang w:val="vi-VN"/>
+        </w:rPr>
+        <w:t>Mỗi khách hàng phải có một mã khách hàng (makh) duy nhất và không được trùng lặp với bất kỳ khách hàng nào khác trong hệ thống, đảm bảo mỗi tài khoản có một định danh riêng biệt để quản lý và tra cứu thông tin.</w:t>
+      </w:r>
+    </w:p>
+    <w:p>
+      <w:pPr>
+        <w:ind w:firstLine="567"/>
+        <w:rPr>
+          <w:lang w:val="vi-VN"/>
+        </w:rPr>
+      </w:pPr>
+      <w:r>
+        <w:rPr>
+          <w:lang w:val="vi-VN"/>
+        </w:rPr>
+        <w:t>Thông tin liên hệ của khách hàng bao gồm email và số điện thoại phải là duy nhất trong toàn hệ thống. Điều này tránh trùng lặp tài khoản, hỗ trợ xác thực danh tính và đảm bảo mỗi khách hàng chỉ có một tài khoản hợp lệ.</w:t>
+      </w:r>
+    </w:p>
+    <w:p>
+      <w:pPr>
+        <w:ind w:firstLine="567"/>
+        <w:rPr>
+          <w:lang w:val="vi-VN"/>
+        </w:rPr>
+      </w:pPr>
+      <w:r>
+        <w:rPr>
+          <w:lang w:val="vi-VN"/>
+        </w:rPr>
+        <w:t>Khách hàng phải cung cấp đầy đủ các thông tin bắt buộc bao gồm: tên khách hàng (tenkh), số điện thoại (sodt), email và mật khẩu (matkhau) khi đăng ký tài khoản. Địa chỉ (dchi) có thể được bổ sung sau hoặc cập nhật trong quá trình mua hàng.</w:t>
+      </w:r>
+    </w:p>
+    <w:p>
+      <w:pPr>
+        <w:ind w:firstLine="567"/>
+        <w:rPr>
+          <w:lang w:val="vi-VN"/>
+        </w:rPr>
+      </w:pPr>
+      <w:r>
+        <w:rPr>
+          <w:lang w:val="vi-VN"/>
+        </w:rPr>
+        <w:t>Mật khẩu của khách hàng phải được mã hóa trước khi lưu vào cơ sở dữ liệu, đảm bảo an toàn thông tin đăng nhập và tuân thủ các tiêu chuẩn bảo mật cơ bản.</w:t>
+      </w:r>
+    </w:p>
+    <w:p>
+      <w:pPr>
+        <w:ind w:firstLine="567"/>
+        <w:rPr>
+          <w:lang w:val="vi-VN"/>
+        </w:rPr>
+      </w:pPr>
+      <w:r>
+        <w:rPr>
+          <w:lang w:val="vi-VN"/>
+        </w:rPr>
+        <w:t>Chỉ những khách hàng đã đăng ký và có tài khoản hợp lệ (trạng thái tài khoản không bị khóa) mới được phép thực hiện các giao dịch đặt hàng trực tuyến, nhằm kiểm soát quyền truy cập và xác thực người dùng.</w:t>
+      </w:r>
+    </w:p>
+    <w:p>
+      <w:pPr>
+        <w:ind w:firstLine="567"/>
+        <w:rPr>
+          <w:lang w:val="vi-VN"/>
+        </w:rPr>
+      </w:pPr>
+      <w:r>
+        <w:rPr>
+          <w:lang w:val="vi-VN"/>
+        </w:rPr>
+        <w:t>Hệ thống phải hỗ trợ cơ chế đăng nhập bằng OTP qua Zalo (như mô tả trong tài liệu TUAN 5) cho khách hàng, đảm bảo tính bảo mật cao và trải nghiệm đăng nhập linh hoạt.</w:t>
+      </w:r>
+    </w:p>
+    <w:p>
+      <w:pPr>
+        <w:ind w:firstLine="567"/>
+        <w:rPr>
+          <w:lang w:val="vi-VN"/>
+        </w:rPr>
+      </w:pPr>
+      <w:r>
+        <w:rPr>
+          <w:lang w:val="vi-VN"/>
+        </w:rPr>
+        <w:t>Khách hàng có thể quản lý nhiều địa chỉ giao hàng, nhưng phải có ít nhất một địa chỉ mặc định được thiết lập để sử dụng trong quá trình đặt hàng.</w:t>
+      </w:r>
+    </w:p>
+    <w:p>
+      <w:pPr>
+        <w:ind w:firstLine="567"/>
+      </w:pPr>
+      <w:r>
+        <w:rPr>
+          <w:lang w:val="vi-VN"/>
+        </w:rPr>
+        <w:t>Thông tin khách hàng phải được bảo vệ, không được tiết lộ cho bên thứ ba trái phép và chỉ được sử dụng cho mục đích phục vụ giao dịch, chăm sóc khách hàng.</w:t>
+      </w:r>
+    </w:p>
+    <w:p>
+      <w:pPr>
+        <w:ind w:firstLine="567"/>
+      </w:pPr>
+      <w:r>
+        <w:t>1.3.2.</w:t>
+      </w:r>
+      <w:r>
+        <w:t>2</w:t>
+      </w:r>
+      <w:r>
+        <w:t xml:space="preserve"> </w:t>
+      </w:r>
+      <w:r>
+        <w:rPr>
+          <w:u w:val="single"/>
+        </w:rPr>
+        <w:t xml:space="preserve">Ràng buộc nghiệp vụ đơn </w:t>
+      </w:r>
+      <w:r>
+        <w:rPr>
+          <w:u w:val="single"/>
+        </w:rPr>
+        <w:t xml:space="preserve">đặt </w:t>
+      </w:r>
+      <w:r>
+        <w:rPr>
+          <w:u w:val="single"/>
+        </w:rPr>
+        <w:t>hàng</w:t>
       </w:r>
       <w:r>
         <w:rPr>
@@ -13571,191 +13712,44 @@
     <w:p>
       <w:pPr>
         <w:ind w:firstLine="567"/>
-        <w:rPr>
-          <w:lang w:val="vi-VN"/>
-        </w:rPr>
-      </w:pPr>
-      <w:r>
-        <w:rPr>
-          <w:lang w:val="vi-VN"/>
-        </w:rPr>
-        <w:t>Mỗi khách hàng phải có một mã khách hàng (makh) duy nhất và không được trùng lặp với bất kỳ khách hàng nào khác trong hệ thống, đảm bảo mỗi tài khoản có một định danh riêng biệt để quản lý và tra cứu thông tin.</w:t>
+      </w:pPr>
+      <w:r>
+        <w:t>Khách hàng đã đăng ký làm thành viên của hệ thống mới được đặt đơn, makh trong DONHANG phải có trong bảng KHACHHANG.</w:t>
       </w:r>
     </w:p>
     <w:p>
       <w:pPr>
         <w:ind w:firstLine="567"/>
-        <w:rPr>
-          <w:lang w:val="vi-VN"/>
-        </w:rPr>
-      </w:pPr>
-      <w:r>
-        <w:rPr>
-          <w:lang w:val="vi-VN"/>
-        </w:rPr>
-        <w:t>Thông tin liên hệ của khách hàng bao gồm email và số điện thoại phải là duy nhất trong toàn hệ thống. Điều này tránh trùng lặp tài khoản, hỗ trợ xác thực danh tính và đảm bảo mỗi khách hàng chỉ có một tài khoản hợp lệ.</w:t>
+      </w:pPr>
+      <w:r>
+        <w:t>Một đơn hàng phải có ít nhất một sản phẩm trong đơn hàng. Tồn tại ít nhất một dòng trong CHITIETDONHANG cho mỗi đơn</w:t>
+      </w:r>
+      <w:r>
+        <w:t xml:space="preserve"> và có duy nhất 1 khách hàng đặt hàng.</w:t>
       </w:r>
     </w:p>
     <w:p>
       <w:pPr>
         <w:ind w:firstLine="567"/>
-        <w:rPr>
-          <w:lang w:val="vi-VN"/>
-        </w:rPr>
-      </w:pPr>
-      <w:r>
-        <w:rPr>
-          <w:lang w:val="vi-VN"/>
-        </w:rPr>
-        <w:t>Khách hàng phải cung cấp đầy đủ các thông tin bắt buộc bao gồm: tên khách hàng (tenkh), số điện thoại (sodt), email và mật khẩu (matkhau) khi đăng ký tài khoản. Địa chỉ (dchi) có thể được bổ sung sau hoặc cập nhật trong quá trình mua hàng.</w:t>
+      </w:pPr>
+      <w:r>
+        <w:t>Đơn hàng chỉ được tạo khi giỏ hàng hợp lệ và tất cả sản phẩm được đặt hàng đều còn hàng trong kho. Số lượng trong giỏ ≤ số lượng tồn.</w:t>
       </w:r>
     </w:p>
     <w:p>
       <w:pPr>
         <w:ind w:firstLine="567"/>
-        <w:rPr>
-          <w:lang w:val="vi-VN"/>
-        </w:rPr>
-      </w:pPr>
-      <w:r>
-        <w:rPr>
-          <w:lang w:val="vi-VN"/>
-        </w:rPr>
-        <w:t>Mật khẩu của khách hàng phải được mã hóa (ví dụ: bằng thuật toán bcrypt) trước khi lưu vào cơ sở dữ liệu, đảm bảo an toàn thông tin đăng nhập và tuân thủ các tiêu chuẩn bảo mật cơ bản.</w:t>
+      </w:pPr>
+      <w:r>
+        <w:t>Mỗi đơn hàng được xác định trạng thái hợp lệ như: chờ xác nhận đơn hàng, đang xử lý đơn hàng, đang giao hàng, hoàn tất đơn hàng, hủy đơn hàng, …</w:t>
       </w:r>
     </w:p>
     <w:p>
       <w:pPr>
         <w:ind w:firstLine="567"/>
-        <w:rPr>
-          <w:lang w:val="vi-VN"/>
-        </w:rPr>
-      </w:pPr>
-      <w:r>
-        <w:rPr>
-          <w:lang w:val="vi-VN"/>
-        </w:rPr>
-        <w:t>Chỉ những khách hàng đã đăng ký và có tài khoản hợp lệ (trạng thái tài khoản không bị khóa) mới được phép thực hiện các giao dịch đặt hàng trực tuyến, nhằm kiểm soát quyền truy cập và xác thực người dùng.</w:t>
-      </w:r>
-    </w:p>
-    <w:p>
-      <w:pPr>
-        <w:ind w:firstLine="567"/>
-        <w:rPr>
-          <w:lang w:val="vi-VN"/>
-        </w:rPr>
-      </w:pPr>
-      <w:r>
-        <w:rPr>
-          <w:lang w:val="vi-VN"/>
-        </w:rPr>
-        <w:t>Hệ thống phải hỗ trợ cơ chế đăng nhập bằng OTP qua Zalo (như mô tả trong tài liệu TUAN 5) cho khách hàng, đảm bảo tính bảo mật cao và trải nghiệm đăng nhập linh hoạt.</w:t>
-      </w:r>
-    </w:p>
-    <w:p>
-      <w:pPr>
-        <w:ind w:firstLine="567"/>
-        <w:rPr>
-          <w:lang w:val="vi-VN"/>
-        </w:rPr>
-      </w:pPr>
-      <w:r>
-        <w:rPr>
-          <w:lang w:val="vi-VN"/>
-        </w:rPr>
-        <w:t>Khách hàng có thể quản lý nhiều địa chỉ giao hàng, nhưng phải có ít nhất một địa chỉ mặc định được thiết lập để sử dụng trong quá trình đặt hàng.</w:t>
-      </w:r>
-    </w:p>
-    <w:p>
-      <w:pPr>
-        <w:ind w:firstLine="567"/>
-      </w:pPr>
-      <w:r>
-        <w:rPr>
-          <w:lang w:val="vi-VN"/>
-        </w:rPr>
-        <w:t>Thông tin khách hàng phải được bảo vệ theo quy định về bảo mật dữ liệu cá nhân, không được tiết lộ cho bên thứ ba trái phép và chỉ được sử dụng cho mục đích phục vụ giao dịch, chăm sóc khách hàng.</w:t>
-      </w:r>
-    </w:p>
-    <w:p>
-      <w:pPr>
-        <w:ind w:firstLine="567"/>
-      </w:pPr>
-      <w:r>
-        <w:t>1.3.2.</w:t>
-      </w:r>
-      <w:r>
-        <w:t>2</w:t>
-      </w:r>
-      <w:r>
-        <w:t xml:space="preserve"> </w:t>
-      </w:r>
-      <w:r>
-        <w:rPr>
-          <w:u w:val="single"/>
-        </w:rPr>
-        <w:t xml:space="preserve">Ràng buộc nghiệp vụ đơn </w:t>
-      </w:r>
-      <w:r>
-        <w:rPr>
-          <w:u w:val="single"/>
-        </w:rPr>
-        <w:t xml:space="preserve">đặt </w:t>
-      </w:r>
-      <w:r>
-        <w:rPr>
-          <w:u w:val="single"/>
-        </w:rPr>
-        <w:t>hàng</w:t>
-      </w:r>
-      <w:r>
-        <w:rPr>
-          <w:u w:val="single"/>
-        </w:rPr>
-        <w:t xml:space="preserve"> </w:t>
-      </w:r>
-    </w:p>
-    <w:p>
-      <w:pPr>
-        <w:ind w:firstLine="567"/>
-      </w:pPr>
-      <w:r>
-        <w:t>Khách hàng đã đăng ký làm thành viên của hệ thống mới được đặt đơn, makh trong DONHANG phải có trong bảng KHACHHANG.</w:t>
-      </w:r>
-    </w:p>
-    <w:p>
-      <w:pPr>
-        <w:ind w:firstLine="567"/>
-      </w:pPr>
-      <w:r>
-        <w:t>Một đơn hàng phải có ít nhất một sản phẩm trong đơn hàng. Tồn tại ít nhất một dòng trong CHITIETDONHANG cho mỗi đơn</w:t>
-      </w:r>
-      <w:r>
-        <w:t xml:space="preserve"> và có duy nhất 1 khách hàng đặt hàng.</w:t>
-      </w:r>
-    </w:p>
-    <w:p>
-      <w:pPr>
-        <w:ind w:firstLine="567"/>
-      </w:pPr>
-      <w:r>
-        <w:t>Đơn hàng chỉ được tạo khi giỏ hàng hợp lệ và tất cả sản phẩm được đặt hàng đều còn hàng trong kho. Số lượng trong giỏ ≤ số lượng tồn.</w:t>
-      </w:r>
-    </w:p>
-    <w:p>
-      <w:pPr>
-        <w:ind w:firstLine="567"/>
       </w:pPr>
       <w:r>
         <w:lastRenderedPageBreak/>
-        <w:t>Mỗi đơn hàng được xác định trạng thái hợp lệ như: chờ xác nhận đơn hàng, đang xử lý đơn hàng, đang giao hàng, hoàn tất đơn hàng, hủy đơn hàng, …</w:t>
-      </w:r>
-    </w:p>
-    <w:p>
-      <w:pPr>
-        <w:ind w:firstLine="567"/>
-      </w:pPr>
-      <w:r>
         <w:t>Mỗi đơn đặt hàng có ngày giao hàng dự kiến &gt;= ngày đặt hàng.</w:t>
       </w:r>
     </w:p>
@@ -14068,13 +14062,7 @@
         <w:rPr>
           <w:u w:val="single"/>
         </w:rPr>
-        <w:t xml:space="preserve">a </w:t>
-      </w:r>
-      <w:r>
-        <w:rPr>
-          <w:u w:val="single"/>
-        </w:rPr>
-        <w:t>nhân viên</w:t>
+        <w:t>a nhân viên</w:t>
       </w:r>
     </w:p>
     <w:p>
@@ -38297,6 +38285,7 @@
   <w:style w:type="character" w:default="1" w:styleId="DefaultParagraphFont">
     <w:name w:val="Default Paragraph Font"/>
     <w:uiPriority w:val="1"/>
+    <w:semiHidden/>
     <w:unhideWhenUsed/>
   </w:style>
   <w:style w:type="table" w:default="1" w:styleId="TableNormal">

</xml_diff>